<commit_message>
feat: :bug: Plan formativo con centro
</commit_message>
<xml_diff>
--- a/storage/planformativo.docx
+++ b/storage/planformativo.docx
@@ -171,7 +171,7 @@
                 <w:sz w:val="20"/>
                 <w:szCs w:val="20"/>
               </w:rPr>
-              <w:t>05000737-0033</w:t>
+              <w:t>vasco - 12 - 2025</w:t>
             </w:r>
           </w:p>
         </w:tc>
@@ -1946,7 +1946,7 @@
                 <w:sz w:val="16"/>
                 <w:szCs w:val="16"/>
               </w:rPr>
-              <w:t>000000000000</w:t>
+              <w:t>470035720332B</w:t>
             </w:r>
           </w:p>
           <w:p>
@@ -2433,7 +2433,7 @@
                 <w:sz w:val="16"/>
                 <w:szCs w:val="16"/>
               </w:rPr>
-              <w:t>lkfsajglasdfjldskaj</w:t>
+              <w:t>El seguimento se hace presencial en la empresa cada semana, conversacion telefonica, por la plataforma teams.</w:t>
             </w:r>
           </w:p>
           <w:p>
@@ -3617,23 +3617,23 @@
                   </w:pPr>
                   <w:r>
                     <w:rPr/>
+                    <w:t xml:space="preserve">■</w:t>
+                  </w:r>
+                </w:p>
+              </w:tc>
+              <w:tc>
+                <w:tcPr>
+                  <w:tcW w:w="24" w:type="dxa"/>
+                  <w:vAlign w:val="center"/>
+                  <w:noWrap/>
+                </w:tcPr>
+                <w:p>
+                  <w:pPr>
+                    <w:jc w:val="center"/>
+                  </w:pPr>
+                  <w:r>
+                    <w:rPr/>
                     <w:t xml:space="preserve">□</w:t>
-                  </w:r>
-                </w:p>
-              </w:tc>
-              <w:tc>
-                <w:tcPr>
-                  <w:tcW w:w="24" w:type="dxa"/>
-                  <w:vAlign w:val="center"/>
-                  <w:noWrap/>
-                </w:tcPr>
-                <w:p>
-                  <w:pPr>
-                    <w:jc w:val="center"/>
-                  </w:pPr>
-                  <w:r>
-                    <w:rPr/>
-                    <w:t xml:space="preserve">■</w:t>
                   </w:r>
                 </w:p>
               </w:tc>
@@ -4200,7 +4200,7 @@
                   </w:pPr>
                   <w:r>
                     <w:rPr/>
-                    <w:t xml:space="preserve">□</w:t>
+                    <w:t xml:space="preserve">■</w:t>
                   </w:r>
                 </w:p>
               </w:tc>
@@ -4321,23 +4321,23 @@
                   </w:pPr>
                   <w:r>
                     <w:rPr/>
+                    <w:t xml:space="preserve">■</w:t>
+                  </w:r>
+                </w:p>
+              </w:tc>
+              <w:tc>
+                <w:tcPr>
+                  <w:tcW w:w="24" w:type="dxa"/>
+                  <w:vAlign w:val="center"/>
+                  <w:noWrap/>
+                </w:tcPr>
+                <w:p>
+                  <w:pPr>
+                    <w:jc w:val="center"/>
+                  </w:pPr>
+                  <w:r>
+                    <w:rPr/>
                     <w:t xml:space="preserve">□</w:t>
-                  </w:r>
-                </w:p>
-              </w:tc>
-              <w:tc>
-                <w:tcPr>
-                  <w:tcW w:w="24" w:type="dxa"/>
-                  <w:vAlign w:val="center"/>
-                  <w:noWrap/>
-                </w:tcPr>
-                <w:p>
-                  <w:pPr>
-                    <w:jc w:val="center"/>
-                  </w:pPr>
-                  <w:r>
-                    <w:rPr/>
-                    <w:t xml:space="preserve">■</w:t>
                   </w:r>
                 </w:p>
               </w:tc>
@@ -4715,7 +4715,7 @@
                   </w:pPr>
                   <w:r>
                     <w:rPr/>
-                    <w:t xml:space="preserve">□</w:t>
+                    <w:t xml:space="preserve">■</w:t>
                   </w:r>
                 </w:p>
               </w:tc>
@@ -5611,7 +5611,7 @@
                   </w:pPr>
                   <w:r>
                     <w:rPr/>
-                    <w:t xml:space="preserve">□</w:t>
+                    <w:t xml:space="preserve">■</w:t>
                   </w:r>
                 </w:p>
               </w:tc>
@@ -6414,7 +6414,7 @@
                   </w:pPr>
                   <w:r>
                     <w:rPr/>
-                    <w:t xml:space="preserve">□</w:t>
+                    <w:t xml:space="preserve">■</w:t>
                   </w:r>
                 </w:p>
               </w:tc>
@@ -7122,7 +7122,7 @@
                   </w:pPr>
                   <w:r>
                     <w:rPr/>
-                    <w:t xml:space="preserve">□</w:t>
+                    <w:t xml:space="preserve">■</w:t>
                   </w:r>
                 </w:p>
               </w:tc>
@@ -7447,7 +7447,7 @@
                   </w:pPr>
                   <w:r>
                     <w:rPr/>
-                    <w:t xml:space="preserve">□</w:t>
+                    <w:t xml:space="preserve">■</w:t>
                   </w:r>
                 </w:p>
               </w:tc>
@@ -7959,7 +7959,7 @@
                   </w:pPr>
                   <w:r>
                     <w:rPr/>
-                    <w:t xml:space="preserve">□</w:t>
+                    <w:t xml:space="preserve">■</w:t>
                   </w:r>
                 </w:p>
               </w:tc>
@@ -8941,7 +8941,7 @@
                   </w:pPr>
                   <w:r>
                     <w:rPr/>
-                    <w:t xml:space="preserve">□</w:t>
+                    <w:t xml:space="preserve">■</w:t>
                   </w:r>
                 </w:p>
               </w:tc>
@@ -9453,7 +9453,7 @@
                   </w:pPr>
                   <w:r>
                     <w:rPr/>
-                    <w:t xml:space="preserve">□</w:t>
+                    <w:t xml:space="preserve">■</w:t>
                   </w:r>
                 </w:p>
               </w:tc>
@@ -13478,7 +13478,7 @@
                 <w:sz w:val="16"/>
                 <w:szCs w:val="16"/>
               </w:rPr>
-              <w:t>ADOLFO SANCHEZ S.L.</w:t>
+              <w:t>ALQUIMIA ESTUDIOS S.L</w:t>
             </w:r>
           </w:p>
         </w:tc>
@@ -13532,7 +13532,7 @@
                 <w:sz w:val="16"/>
                 <w:szCs w:val="16"/>
               </w:rPr>
-              <w:t> 6530438W</w:t>
+              <w:t>B05190459</w:t>
             </w:r>
           </w:p>
           <w:p>
@@ -13599,7 +13599,7 @@
                 <w:sz w:val="16"/>
                 <w:szCs w:val="16"/>
               </w:rPr>
-              <w:t>adolfosanchez@adolfosanchez.net</w:t>
+              <w:t>alquimiaestudios@alquimiaestudios.com</w:t>
             </w:r>
           </w:p>
           <w:p>
@@ -13775,7 +13775,7 @@
                 <w:sz w:val="16"/>
                 <w:szCs w:val="16"/>
               </w:rPr>
-              <w:t>Adolfo</w:t>
+              <w:t>Mariano</w:t>
             </w:r>
             <w:r>
               <w:rPr>
@@ -13783,7 +13783,7 @@
                 <w:sz w:val="16"/>
                 <w:szCs w:val="16"/>
               </w:rPr>
-              <w:t xml:space="preserve"> Sanchez</w:t>
+              <w:t xml:space="preserve"> Galán Morcillo</w:t>
             </w:r>
           </w:p>
         </w:tc>
@@ -13837,7 +13837,7 @@
                 <w:sz w:val="16"/>
                 <w:szCs w:val="16"/>
               </w:rPr>
-              <w:t>adolfosanchez@adolfosanchez.net</w:t>
+              <w:t>alquimiaestudios@alquimiaestudios.com</w:t>
             </w:r>
           </w:p>
         </w:tc>
@@ -14176,7 +14176,7 @@
                 <w:sz w:val="20"/>
                 <w:szCs w:val="20"/>
               </w:rPr>
-              <w:t>■</w:t>
+              <w:t>${autorizacionno}</w:t>
             </w:r>
           </w:p>
         </w:tc>
@@ -14230,7 +14230,7 @@
                 <w:sz w:val="20"/>
                 <w:szCs w:val="20"/>
               </w:rPr>
-              <w:t>□</w:t>
+              <w:t>${autorizacionsi}</w:t>
             </w:r>
           </w:p>
           <w:p>
@@ -15463,7 +15463,7 @@
                 <w:sz w:val="18"/>
                 <w:szCs w:val="18"/>
               </w:rPr>
-              <w:t>2025-03-17</w:t>
+              <w:t>2025-04-24</w:t>
             </w:r>
           </w:p>
         </w:tc>
@@ -15528,7 +15528,7 @@
                 <w:sz w:val="16"/>
                 <w:szCs w:val="16"/>
               </w:rPr>
-              <w:t>10:00 </w:t>
+              <w:t>09:00 </w:t>
             </w:r>
             <w:r>
               <w:rPr>
@@ -15544,7 +15544,7 @@
                 <w:sz w:val="16"/>
                 <w:szCs w:val="16"/>
               </w:rPr>
-              <w:t>11:00</w:t>
+              <w:t>13:00</w:t>
             </w:r>
             <w:r>
               <w:rPr>
@@ -15638,7 +15638,7 @@
                 <w:sz w:val="18"/>
                 <w:szCs w:val="18"/>
               </w:rPr>
-              <w:t>□</w:t>
+              <w:t>■</w:t>
             </w:r>
           </w:p>
         </w:tc>
@@ -15742,7 +15742,7 @@
                 <w:sz w:val="18"/>
                 <w:szCs w:val="18"/>
               </w:rPr>
-              <w:t>■</w:t>
+              <w:t>□</w:t>
             </w:r>
           </w:p>
         </w:tc>
@@ -15823,7 +15823,7 @@
                 <w:sz w:val="18"/>
                 <w:szCs w:val="18"/>
               </w:rPr>
-              <w:t>2025-03-17</w:t>
+              <w:t>2025-05-16</w:t>
             </w:r>
           </w:p>
           <w:p>
@@ -16239,7 +16239,7 @@
                       <w:b w:val="1"/>
                       <w:bCs w:val="1"/>
                     </w:rPr>
-                    <w:t xml:space="preserve">RA2</w:t>
+                    <w:t xml:space="preserve">RA8</w:t>
                   </w:r>
                 </w:p>
               </w:tc>
@@ -16255,8 +16255,7 @@
                       <w:sz w:val="12"/>
                       <w:szCs w:val="12"/>
                     </w:rPr>
-                    <w:t xml:space="preserve">2. Reconoce los principios básicos del electromagnetismo, describiendo las interacciones
-entre campos magnéticos y corrientes eléctricas.</w:t>
+                    <w:t xml:space="preserve">8. Reconoce circuitos microprogramables, determinando sus características y aplicaciones.</w:t>
                   </w:r>
                 </w:p>
               </w:tc>
@@ -16473,7 +16472,7 @@
                       <w:b w:val="1"/>
                       <w:bCs w:val="1"/>
                     </w:rPr>
-                    <w:t xml:space="preserve">RA1</w:t>
+                    <w:t xml:space="preserve">RA5</w:t>
                   </w:r>
                 </w:p>
               </w:tc>
@@ -16489,8 +16488,976 @@
                       <w:sz w:val="12"/>
                       <w:szCs w:val="12"/>
                     </w:rPr>
-                    <w:t xml:space="preserve">1. Monta un equipo microinformático, seleccionando los componentes y aplicando
-técnicas de montaje.</w:t>
+                    <w:t xml:space="preserve">5. Elabora documentos utilizando aplicaciones informáticas.</w:t>
+                  </w:r>
+                </w:p>
+              </w:tc>
+              <w:tc>
+                <w:tcPr>
+                  <w:tcW w:w="24" w:type="dxa"/>
+                  <w:vAlign w:val="center"/>
+                  <w:noWrap/>
+                </w:tcPr>
+                <w:p>
+                  <w:pPr>
+                    <w:jc w:val="center"/>
+                  </w:pPr>
+                  <w:r>
+                    <w:rPr/>
+                    <w:t xml:space="preserve">■</w:t>
+                  </w:r>
+                </w:p>
+              </w:tc>
+              <w:tc>
+                <w:tcPr>
+                  <w:tcW w:w="24" w:type="dxa"/>
+                  <w:vAlign w:val="center"/>
+                  <w:noWrap/>
+                </w:tcPr>
+                <w:p>
+                  <w:pPr>
+                    <w:jc w:val="center"/>
+                  </w:pPr>
+                  <w:r>
+                    <w:rPr/>
+                    <w:t xml:space="preserve">□</w:t>
+                  </w:r>
+                </w:p>
+              </w:tc>
+            </w:tr>
+          </w:tbl>
+          <w:p/>
+        </w:tc>
+      </w:tr>
+      <w:tr>
+        <w:trPr/>
+        <w:tc>
+          <w:tcPr>
+            <w:tcW w:w="130" w:type="dxa"/>
+            <w:vAlign w:val="center"/>
+            <w:noWrap/>
+          </w:tcPr>
+          <w:p>
+            <w:pPr/>
+            <w:r>
+              <w:rPr>
+                <w:b w:val="1"/>
+                <w:bCs w:val="1"/>
+              </w:rPr>
+              <w:t xml:space="preserve">Infraestructuras de redes de datos y sistemas de telefonía.</w:t>
+            </w:r>
+          </w:p>
+        </w:tc>
+        <w:tc>
+          <w:tcPr>
+            <w:tcW w:w="70" w:type="dxa"/>
+            <w:vAlign w:val="center"/>
+            <w:noWrap/>
+          </w:tcPr>
+          <w:p>
+            <w:pPr/>
+            <w:r>
+              <w:rPr>
+                <w:b w:val="1"/>
+                <w:bCs w:val="1"/>
+              </w:rPr>
+              <w:t xml:space="preserve">0361</w:t>
+            </w:r>
+          </w:p>
+        </w:tc>
+        <w:tc>
+          <w:tcPr>
+            <w:tcW w:w="150" w:type="dxa"/>
+            <w:noWrap/>
+          </w:tcPr>
+          <w:tbl>
+            <w:tblGrid>
+              <w:gridCol w:w="20" w:type="dxa"/>
+              <w:gridCol w:w="100" w:type="dxa"/>
+              <w:gridCol w:w="24" w:type="dxa"/>
+              <w:gridCol w:w="24" w:type="dxa"/>
+            </w:tblGrid>
+            <w:tblPr>
+              <w:jc w:val="center"/>
+              <w:tblW w:w="0" w:type="dxa"/>
+              <w:tblLayout w:type="autofit"/>
+              <w:tblCellMar>
+                <w:top w:w="0" w:type="dxa"/>
+                <w:left w:w="0" w:type="dxa"/>
+                <w:right w:w="0" w:type="dxa"/>
+                <w:bottom w:w="0" w:type="dxa"/>
+              </w:tblCellMar>
+              <w:tblBorders>
+                <w:top w:val="single" w:sz="0" w:color="green"/>
+                <w:left w:val="single" w:sz="0" w:color="green"/>
+                <w:right w:val="single" w:sz="0" w:color="green"/>
+                <w:bottom w:val="single" w:sz="0" w:color="green"/>
+                <w:insideH w:val="single" w:sz="0" w:color="green"/>
+                <w:insideV w:val="single" w:sz="0" w:color="green"/>
+              </w:tblBorders>
+            </w:tblPr>
+            <w:tr>
+              <w:trPr/>
+              <w:tc>
+                <w:tcPr>
+                  <w:tcW w:w="20" w:type="dxa"/>
+                  <w:noWrap/>
+                </w:tcPr>
+                <w:p>
+                  <w:pPr/>
+                  <w:r>
+                    <w:rPr>
+                      <w:b w:val="1"/>
+                      <w:bCs w:val="1"/>
+                    </w:rPr>
+                    <w:t xml:space="preserve">RA7</w:t>
+                  </w:r>
+                </w:p>
+              </w:tc>
+              <w:tc>
+                <w:tcPr>
+                  <w:tcW w:w="100" w:type="dxa"/>
+                  <w:noWrap/>
+                </w:tcPr>
+                <w:p>
+                  <w:pPr/>
+                  <w:r>
+                    <w:rPr>
+                      <w:sz w:val="12"/>
+                      <w:szCs w:val="12"/>
+                    </w:rPr>
+                    <w:t xml:space="preserve">7. Instala centralitas y sistemas multilínea interpretando documentación técnica y
+aplicando técnicas de montaje y programación</w:t>
+                  </w:r>
+                </w:p>
+              </w:tc>
+              <w:tc>
+                <w:tcPr>
+                  <w:tcW w:w="24" w:type="dxa"/>
+                  <w:vAlign w:val="center"/>
+                  <w:noWrap/>
+                </w:tcPr>
+                <w:p>
+                  <w:pPr>
+                    <w:jc w:val="center"/>
+                  </w:pPr>
+                  <w:r>
+                    <w:rPr/>
+                    <w:t xml:space="preserve">■</w:t>
+                  </w:r>
+                </w:p>
+              </w:tc>
+              <w:tc>
+                <w:tcPr>
+                  <w:tcW w:w="24" w:type="dxa"/>
+                  <w:vAlign w:val="center"/>
+                  <w:noWrap/>
+                </w:tcPr>
+                <w:p>
+                  <w:pPr>
+                    <w:jc w:val="center"/>
+                  </w:pPr>
+                  <w:r>
+                    <w:rPr/>
+                    <w:t xml:space="preserve">□</w:t>
+                  </w:r>
+                </w:p>
+              </w:tc>
+            </w:tr>
+          </w:tbl>
+          <w:p/>
+        </w:tc>
+      </w:tr>
+      <w:tr>
+        <w:trPr/>
+        <w:tc>
+          <w:tcPr>
+            <w:tcW w:w="130" w:type="dxa"/>
+            <w:vAlign w:val="center"/>
+            <w:noWrap/>
+          </w:tcPr>
+          <w:p>
+            <w:pPr/>
+            <w:r>
+              <w:rPr>
+                <w:b w:val="1"/>
+                <w:bCs w:val="1"/>
+              </w:rPr>
+              <w:t xml:space="preserve">Instalaciones eléctricas básicas.</w:t>
+            </w:r>
+          </w:p>
+        </w:tc>
+        <w:tc>
+          <w:tcPr>
+            <w:tcW w:w="70" w:type="dxa"/>
+            <w:vAlign w:val="center"/>
+            <w:noWrap/>
+          </w:tcPr>
+          <w:p>
+            <w:pPr/>
+            <w:r>
+              <w:rPr>
+                <w:b w:val="1"/>
+                <w:bCs w:val="1"/>
+              </w:rPr>
+              <w:t xml:space="preserve">0362</w:t>
+            </w:r>
+          </w:p>
+        </w:tc>
+        <w:tc>
+          <w:tcPr>
+            <w:tcW w:w="150" w:type="dxa"/>
+            <w:noWrap/>
+          </w:tcPr>
+          <w:tbl>
+            <w:tblGrid>
+              <w:gridCol w:w="20" w:type="dxa"/>
+              <w:gridCol w:w="100" w:type="dxa"/>
+              <w:gridCol w:w="24" w:type="dxa"/>
+              <w:gridCol w:w="24" w:type="dxa"/>
+            </w:tblGrid>
+            <w:tblPr>
+              <w:jc w:val="center"/>
+              <w:tblW w:w="0" w:type="dxa"/>
+              <w:tblLayout w:type="autofit"/>
+              <w:tblCellMar>
+                <w:top w:w="0" w:type="dxa"/>
+                <w:left w:w="0" w:type="dxa"/>
+                <w:right w:w="0" w:type="dxa"/>
+                <w:bottom w:w="0" w:type="dxa"/>
+              </w:tblCellMar>
+              <w:tblBorders>
+                <w:top w:val="single" w:sz="0" w:color="green"/>
+                <w:left w:val="single" w:sz="0" w:color="green"/>
+                <w:right w:val="single" w:sz="0" w:color="green"/>
+                <w:bottom w:val="single" w:sz="0" w:color="green"/>
+                <w:insideH w:val="single" w:sz="0" w:color="green"/>
+                <w:insideV w:val="single" w:sz="0" w:color="green"/>
+              </w:tblBorders>
+            </w:tblPr>
+            <w:tr>
+              <w:trPr/>
+              <w:tc>
+                <w:tcPr>
+                  <w:tcW w:w="20" w:type="dxa"/>
+                  <w:noWrap/>
+                </w:tcPr>
+                <w:p>
+                  <w:pPr/>
+                  <w:r>
+                    <w:rPr>
+                      <w:b w:val="1"/>
+                      <w:bCs w:val="1"/>
+                    </w:rPr>
+                    <w:t xml:space="preserve">RA6</w:t>
+                  </w:r>
+                </w:p>
+              </w:tc>
+              <w:tc>
+                <w:tcPr>
+                  <w:tcW w:w="100" w:type="dxa"/>
+                  <w:noWrap/>
+                </w:tcPr>
+                <w:p>
+                  <w:pPr/>
+                  <w:r>
+                    <w:rPr>
+                      <w:sz w:val="12"/>
+                      <w:szCs w:val="12"/>
+                    </w:rPr>
+                    <w:t xml:space="preserve">6. Mantiene instalaciones, aplicando técnicas de mediciones eléctricas y relacionando
+la disfunción con la causa que la produce.</w:t>
+                  </w:r>
+                </w:p>
+              </w:tc>
+              <w:tc>
+                <w:tcPr>
+                  <w:tcW w:w="24" w:type="dxa"/>
+                  <w:vAlign w:val="center"/>
+                  <w:noWrap/>
+                </w:tcPr>
+                <w:p>
+                  <w:pPr>
+                    <w:jc w:val="center"/>
+                  </w:pPr>
+                  <w:r>
+                    <w:rPr/>
+                    <w:t xml:space="preserve">■</w:t>
+                  </w:r>
+                </w:p>
+              </w:tc>
+              <w:tc>
+                <w:tcPr>
+                  <w:tcW w:w="24" w:type="dxa"/>
+                  <w:vAlign w:val="center"/>
+                  <w:noWrap/>
+                </w:tcPr>
+                <w:p>
+                  <w:pPr>
+                    <w:jc w:val="center"/>
+                  </w:pPr>
+                  <w:r>
+                    <w:rPr/>
+                    <w:t xml:space="preserve">□</w:t>
+                  </w:r>
+                </w:p>
+              </w:tc>
+            </w:tr>
+          </w:tbl>
+          <w:p/>
+        </w:tc>
+      </w:tr>
+      <w:tr>
+        <w:trPr/>
+        <w:tc>
+          <w:tcPr>
+            <w:tcW w:w="130" w:type="dxa"/>
+            <w:vAlign w:val="center"/>
+            <w:noWrap/>
+          </w:tcPr>
+          <w:p>
+            <w:pPr/>
+            <w:r>
+              <w:rPr>
+                <w:b w:val="1"/>
+                <w:bCs w:val="1"/>
+              </w:rPr>
+              <w:t xml:space="preserve">Instalaciones de radiocomunicaciones.</w:t>
+            </w:r>
+          </w:p>
+        </w:tc>
+        <w:tc>
+          <w:tcPr>
+            <w:tcW w:w="70" w:type="dxa"/>
+            <w:vAlign w:val="center"/>
+            <w:noWrap/>
+          </w:tcPr>
+          <w:p>
+            <w:pPr/>
+            <w:r>
+              <w:rPr>
+                <w:b w:val="1"/>
+                <w:bCs w:val="1"/>
+              </w:rPr>
+              <w:t xml:space="preserve">102</w:t>
+            </w:r>
+          </w:p>
+        </w:tc>
+        <w:tc>
+          <w:tcPr>
+            <w:tcW w:w="150" w:type="dxa"/>
+            <w:noWrap/>
+          </w:tcPr>
+          <w:tbl>
+            <w:tblGrid>
+              <w:gridCol w:w="20" w:type="dxa"/>
+              <w:gridCol w:w="100" w:type="dxa"/>
+              <w:gridCol w:w="24" w:type="dxa"/>
+              <w:gridCol w:w="24" w:type="dxa"/>
+            </w:tblGrid>
+            <w:tblPr>
+              <w:jc w:val="center"/>
+              <w:tblW w:w="0" w:type="dxa"/>
+              <w:tblLayout w:type="autofit"/>
+              <w:tblCellMar>
+                <w:top w:w="0" w:type="dxa"/>
+                <w:left w:w="0" w:type="dxa"/>
+                <w:right w:w="0" w:type="dxa"/>
+                <w:bottom w:w="0" w:type="dxa"/>
+              </w:tblCellMar>
+              <w:tblBorders>
+                <w:top w:val="single" w:sz="0" w:color="green"/>
+                <w:left w:val="single" w:sz="0" w:color="green"/>
+                <w:right w:val="single" w:sz="0" w:color="green"/>
+                <w:bottom w:val="single" w:sz="0" w:color="green"/>
+                <w:insideH w:val="single" w:sz="0" w:color="green"/>
+                <w:insideV w:val="single" w:sz="0" w:color="green"/>
+              </w:tblBorders>
+            </w:tblPr>
+            <w:tr>
+              <w:trPr/>
+              <w:tc>
+                <w:tcPr>
+                  <w:tcW w:w="20" w:type="dxa"/>
+                  <w:noWrap/>
+                </w:tcPr>
+                <w:p>
+                  <w:pPr/>
+                  <w:r>
+                    <w:rPr>
+                      <w:b w:val="1"/>
+                      <w:bCs w:val="1"/>
+                    </w:rPr>
+                    <w:t xml:space="preserve">RA6</w:t>
+                  </w:r>
+                </w:p>
+              </w:tc>
+              <w:tc>
+                <w:tcPr>
+                  <w:tcW w:w="100" w:type="dxa"/>
+                  <w:noWrap/>
+                </w:tcPr>
+                <w:p>
+                  <w:pPr/>
+                  <w:r>
+                    <w:rPr>
+                      <w:sz w:val="12"/>
+                      <w:szCs w:val="12"/>
+                    </w:rPr>
+                    <w:t xml:space="preserve">6. Repara averías y disfunciones en las instalaciones de radiocomunicaciones,
+analizando los síntomas e identificando las causas que las producen.</w:t>
+                  </w:r>
+                </w:p>
+              </w:tc>
+              <w:tc>
+                <w:tcPr>
+                  <w:tcW w:w="24" w:type="dxa"/>
+                  <w:vAlign w:val="center"/>
+                  <w:noWrap/>
+                </w:tcPr>
+                <w:p>
+                  <w:pPr>
+                    <w:jc w:val="center"/>
+                  </w:pPr>
+                  <w:r>
+                    <w:rPr/>
+                    <w:t xml:space="preserve">■</w:t>
+                  </w:r>
+                </w:p>
+              </w:tc>
+              <w:tc>
+                <w:tcPr>
+                  <w:tcW w:w="24" w:type="dxa"/>
+                  <w:vAlign w:val="center"/>
+                  <w:noWrap/>
+                </w:tcPr>
+                <w:p>
+                  <w:pPr>
+                    <w:jc w:val="center"/>
+                  </w:pPr>
+                  <w:r>
+                    <w:rPr/>
+                    <w:t xml:space="preserve">□</w:t>
+                  </w:r>
+                </w:p>
+              </w:tc>
+            </w:tr>
+          </w:tbl>
+          <w:p/>
+        </w:tc>
+      </w:tr>
+      <w:tr>
+        <w:trPr/>
+        <w:tc>
+          <w:tcPr>
+            <w:tcW w:w="130" w:type="dxa"/>
+            <w:vAlign w:val="center"/>
+            <w:noWrap/>
+          </w:tcPr>
+          <w:p>
+            <w:pPr/>
+            <w:r>
+              <w:rPr>
+                <w:b w:val="1"/>
+                <w:bCs w:val="1"/>
+              </w:rPr>
+              <w:t xml:space="preserve">Itinerario personal para la empleabilidad I</w:t>
+            </w:r>
+          </w:p>
+        </w:tc>
+        <w:tc>
+          <w:tcPr>
+            <w:tcW w:w="70" w:type="dxa"/>
+            <w:vAlign w:val="center"/>
+            <w:noWrap/>
+          </w:tcPr>
+          <w:p>
+            <w:pPr/>
+            <w:r>
+              <w:rPr>
+                <w:b w:val="1"/>
+                <w:bCs w:val="1"/>
+              </w:rPr>
+              <w:t xml:space="preserve">1709</w:t>
+            </w:r>
+          </w:p>
+        </w:tc>
+        <w:tc>
+          <w:tcPr>
+            <w:tcW w:w="150" w:type="dxa"/>
+            <w:noWrap/>
+          </w:tcPr>
+          <w:tbl>
+            <w:tblGrid>
+              <w:gridCol w:w="20" w:type="dxa"/>
+              <w:gridCol w:w="100" w:type="dxa"/>
+              <w:gridCol w:w="24" w:type="dxa"/>
+              <w:gridCol w:w="24" w:type="dxa"/>
+            </w:tblGrid>
+            <w:tblPr>
+              <w:jc w:val="center"/>
+              <w:tblW w:w="0" w:type="dxa"/>
+              <w:tblLayout w:type="autofit"/>
+              <w:tblCellMar>
+                <w:top w:w="0" w:type="dxa"/>
+                <w:left w:w="0" w:type="dxa"/>
+                <w:right w:w="0" w:type="dxa"/>
+                <w:bottom w:w="0" w:type="dxa"/>
+              </w:tblCellMar>
+              <w:tblBorders>
+                <w:top w:val="single" w:sz="0" w:color="green"/>
+                <w:left w:val="single" w:sz="0" w:color="green"/>
+                <w:right w:val="single" w:sz="0" w:color="green"/>
+                <w:bottom w:val="single" w:sz="0" w:color="green"/>
+                <w:insideH w:val="single" w:sz="0" w:color="green"/>
+                <w:insideV w:val="single" w:sz="0" w:color="green"/>
+              </w:tblBorders>
+            </w:tblPr>
+            <w:tr>
+              <w:trPr/>
+              <w:tc>
+                <w:tcPr>
+                  <w:tcW w:w="20" w:type="dxa"/>
+                  <w:noWrap/>
+                </w:tcPr>
+                <w:p>
+                  <w:pPr/>
+                  <w:r>
+                    <w:rPr>
+                      <w:b w:val="1"/>
+                      <w:bCs w:val="1"/>
+                    </w:rPr>
+                    <w:t xml:space="preserve">RA2</w:t>
+                  </w:r>
+                </w:p>
+              </w:tc>
+              <w:tc>
+                <w:tcPr>
+                  <w:tcW w:w="100" w:type="dxa"/>
+                  <w:noWrap/>
+                </w:tcPr>
+                <w:p>
+                  <w:pPr/>
+                  <w:r>
+                    <w:rPr>
+                      <w:sz w:val="12"/>
+                      <w:szCs w:val="12"/>
+                    </w:rPr>
+                    <w:t xml:space="preserve">Alcanza las competencias necesarias para la obtención del título de Técnico Básico en Prevención de Riesgos Laborales</w:t>
+                  </w:r>
+                </w:p>
+              </w:tc>
+              <w:tc>
+                <w:tcPr>
+                  <w:tcW w:w="24" w:type="dxa"/>
+                  <w:vAlign w:val="center"/>
+                  <w:noWrap/>
+                </w:tcPr>
+                <w:p>
+                  <w:pPr>
+                    <w:jc w:val="center"/>
+                  </w:pPr>
+                  <w:r>
+                    <w:rPr/>
+                    <w:t xml:space="preserve">■</w:t>
+                  </w:r>
+                </w:p>
+              </w:tc>
+              <w:tc>
+                <w:tcPr>
+                  <w:tcW w:w="24" w:type="dxa"/>
+                  <w:vAlign w:val="center"/>
+                  <w:noWrap/>
+                </w:tcPr>
+                <w:p>
+                  <w:pPr>
+                    <w:jc w:val="center"/>
+                  </w:pPr>
+                  <w:r>
+                    <w:rPr/>
+                    <w:t xml:space="preserve">□</w:t>
+                  </w:r>
+                </w:p>
+              </w:tc>
+            </w:tr>
+          </w:tbl>
+          <w:p/>
+        </w:tc>
+      </w:tr>
+      <w:tr>
+        <w:trPr/>
+        <w:tc>
+          <w:tcPr>
+            <w:tcW w:w="130" w:type="dxa"/>
+            <w:vAlign w:val="center"/>
+            <w:noWrap/>
+          </w:tcPr>
+          <w:p>
+            <w:pPr/>
+            <w:r>
+              <w:rPr>
+                <w:b w:val="1"/>
+                <w:bCs w:val="1"/>
+              </w:rPr>
+              <w:t xml:space="preserve">Circuito cerrado de televisión y seguridad electrónica</w:t>
+            </w:r>
+          </w:p>
+        </w:tc>
+        <w:tc>
+          <w:tcPr>
+            <w:tcW w:w="70" w:type="dxa"/>
+            <w:vAlign w:val="center"/>
+            <w:noWrap/>
+          </w:tcPr>
+          <w:p>
+            <w:pPr/>
+            <w:r>
+              <w:rPr>
+                <w:b w:val="1"/>
+                <w:bCs w:val="1"/>
+              </w:rPr>
+              <w:t xml:space="preserve">0364</w:t>
+            </w:r>
+          </w:p>
+        </w:tc>
+        <w:tc>
+          <w:tcPr>
+            <w:tcW w:w="150" w:type="dxa"/>
+            <w:noWrap/>
+          </w:tcPr>
+          <w:tbl>
+            <w:tblGrid>
+              <w:gridCol w:w="20" w:type="dxa"/>
+              <w:gridCol w:w="100" w:type="dxa"/>
+              <w:gridCol w:w="24" w:type="dxa"/>
+              <w:gridCol w:w="24" w:type="dxa"/>
+            </w:tblGrid>
+            <w:tblPr>
+              <w:jc w:val="center"/>
+              <w:tblW w:w="0" w:type="dxa"/>
+              <w:tblLayout w:type="autofit"/>
+              <w:tblCellMar>
+                <w:top w:w="0" w:type="dxa"/>
+                <w:left w:w="0" w:type="dxa"/>
+                <w:right w:w="0" w:type="dxa"/>
+                <w:bottom w:w="0" w:type="dxa"/>
+              </w:tblCellMar>
+              <w:tblBorders>
+                <w:top w:val="single" w:sz="0" w:color="green"/>
+                <w:left w:val="single" w:sz="0" w:color="green"/>
+                <w:right w:val="single" w:sz="0" w:color="green"/>
+                <w:bottom w:val="single" w:sz="0" w:color="green"/>
+                <w:insideH w:val="single" w:sz="0" w:color="green"/>
+                <w:insideV w:val="single" w:sz="0" w:color="green"/>
+              </w:tblBorders>
+            </w:tblPr>
+            <w:tr>
+              <w:trPr/>
+              <w:tc>
+                <w:tcPr>
+                  <w:tcW w:w="20" w:type="dxa"/>
+                  <w:noWrap/>
+                </w:tcPr>
+                <w:p>
+                  <w:pPr/>
+                  <w:r>
+                    <w:rPr>
+                      <w:b w:val="1"/>
+                      <w:bCs w:val="1"/>
+                    </w:rPr>
+                    <w:t xml:space="preserve">RA7</w:t>
+                  </w:r>
+                </w:p>
+              </w:tc>
+              <w:tc>
+                <w:tcPr>
+                  <w:tcW w:w="100" w:type="dxa"/>
+                  <w:noWrap/>
+                </w:tcPr>
+                <w:p>
+                  <w:pPr/>
+                  <w:r>
+                    <w:rPr>
+                      <w:sz w:val="12"/>
+                      <w:szCs w:val="12"/>
+                    </w:rPr>
+                    <w:t xml:space="preserve">Mantiene instalaciones de CCTV y seguridad describiendo las intervenciones y relacionando las disfunciones con sus causas</w:t>
+                  </w:r>
+                </w:p>
+              </w:tc>
+              <w:tc>
+                <w:tcPr>
+                  <w:tcW w:w="24" w:type="dxa"/>
+                  <w:vAlign w:val="center"/>
+                  <w:noWrap/>
+                </w:tcPr>
+                <w:p>
+                  <w:pPr>
+                    <w:jc w:val="center"/>
+                  </w:pPr>
+                  <w:r>
+                    <w:rPr/>
+                    <w:t xml:space="preserve">■</w:t>
+                  </w:r>
+                </w:p>
+              </w:tc>
+              <w:tc>
+                <w:tcPr>
+                  <w:tcW w:w="24" w:type="dxa"/>
+                  <w:vAlign w:val="center"/>
+                  <w:noWrap/>
+                </w:tcPr>
+                <w:p>
+                  <w:pPr>
+                    <w:jc w:val="center"/>
+                  </w:pPr>
+                  <w:r>
+                    <w:rPr/>
+                    <w:t xml:space="preserve">□</w:t>
+                  </w:r>
+                </w:p>
+              </w:tc>
+            </w:tr>
+          </w:tbl>
+          <w:p/>
+        </w:tc>
+      </w:tr>
+      <w:tr>
+        <w:trPr/>
+        <w:tc>
+          <w:tcPr>
+            <w:tcW w:w="130" w:type="dxa"/>
+            <w:vAlign w:val="center"/>
+            <w:noWrap/>
+          </w:tcPr>
+          <w:p>
+            <w:pPr/>
+            <w:r>
+              <w:rPr>
+                <w:b w:val="1"/>
+                <w:bCs w:val="1"/>
+              </w:rPr>
+              <w:t xml:space="preserve">Digitalización aplicada a los sectores productivos (GM)</w:t>
+            </w:r>
+          </w:p>
+        </w:tc>
+        <w:tc>
+          <w:tcPr>
+            <w:tcW w:w="70" w:type="dxa"/>
+            <w:vAlign w:val="center"/>
+            <w:noWrap/>
+          </w:tcPr>
+          <w:p>
+            <w:pPr/>
+            <w:r>
+              <w:rPr>
+                <w:b w:val="1"/>
+                <w:bCs w:val="1"/>
+              </w:rPr>
+              <w:t xml:space="preserve">1664</w:t>
+            </w:r>
+          </w:p>
+        </w:tc>
+        <w:tc>
+          <w:tcPr>
+            <w:tcW w:w="150" w:type="dxa"/>
+            <w:noWrap/>
+          </w:tcPr>
+          <w:tbl>
+            <w:tblGrid>
+              <w:gridCol w:w="20" w:type="dxa"/>
+              <w:gridCol w:w="100" w:type="dxa"/>
+              <w:gridCol w:w="24" w:type="dxa"/>
+              <w:gridCol w:w="24" w:type="dxa"/>
+            </w:tblGrid>
+            <w:tblPr>
+              <w:jc w:val="center"/>
+              <w:tblW w:w="0" w:type="dxa"/>
+              <w:tblLayout w:type="autofit"/>
+              <w:tblCellMar>
+                <w:top w:w="0" w:type="dxa"/>
+                <w:left w:w="0" w:type="dxa"/>
+                <w:right w:w="0" w:type="dxa"/>
+                <w:bottom w:w="0" w:type="dxa"/>
+              </w:tblCellMar>
+              <w:tblBorders>
+                <w:top w:val="single" w:sz="0" w:color="green"/>
+                <w:left w:val="single" w:sz="0" w:color="green"/>
+                <w:right w:val="single" w:sz="0" w:color="green"/>
+                <w:bottom w:val="single" w:sz="0" w:color="green"/>
+                <w:insideH w:val="single" w:sz="0" w:color="green"/>
+                <w:insideV w:val="single" w:sz="0" w:color="green"/>
+              </w:tblBorders>
+            </w:tblPr>
+            <w:tr>
+              <w:trPr/>
+              <w:tc>
+                <w:tcPr>
+                  <w:tcW w:w="20" w:type="dxa"/>
+                  <w:noWrap/>
+                </w:tcPr>
+                <w:p>
+                  <w:pPr/>
+                  <w:r>
+                    <w:rPr>
+                      <w:b w:val="1"/>
+                      <w:bCs w:val="1"/>
+                    </w:rPr>
+                    <w:t xml:space="preserve">RA4</w:t>
+                  </w:r>
+                </w:p>
+              </w:tc>
+              <w:tc>
+                <w:tcPr>
+                  <w:tcW w:w="100" w:type="dxa"/>
+                  <w:noWrap/>
+                </w:tcPr>
+                <w:p>
+                  <w:pPr/>
+                  <w:r>
+                    <w:rPr>
+                      <w:sz w:val="12"/>
+                      <w:szCs w:val="12"/>
+                    </w:rPr>
+                    <w:t xml:space="preserve">Compara los sistemas de producción/prestación de servicios digitalizados con los sistemas clásicos identificando las mejoras introducidas</w:t>
+                  </w:r>
+                </w:p>
+              </w:tc>
+              <w:tc>
+                <w:tcPr>
+                  <w:tcW w:w="24" w:type="dxa"/>
+                  <w:vAlign w:val="center"/>
+                  <w:noWrap/>
+                </w:tcPr>
+                <w:p>
+                  <w:pPr>
+                    <w:jc w:val="center"/>
+                  </w:pPr>
+                  <w:r>
+                    <w:rPr/>
+                    <w:t xml:space="preserve">■</w:t>
+                  </w:r>
+                </w:p>
+              </w:tc>
+              <w:tc>
+                <w:tcPr>
+                  <w:tcW w:w="24" w:type="dxa"/>
+                  <w:vAlign w:val="center"/>
+                  <w:noWrap/>
+                </w:tcPr>
+                <w:p>
+                  <w:pPr>
+                    <w:jc w:val="center"/>
+                  </w:pPr>
+                  <w:r>
+                    <w:rPr/>
+                    <w:t xml:space="preserve">□</w:t>
+                  </w:r>
+                </w:p>
+              </w:tc>
+            </w:tr>
+          </w:tbl>
+          <w:p/>
+        </w:tc>
+      </w:tr>
+      <w:tr>
+        <w:trPr/>
+        <w:tc>
+          <w:tcPr>
+            <w:tcW w:w="130" w:type="dxa"/>
+            <w:vAlign w:val="center"/>
+            <w:noWrap/>
+          </w:tcPr>
+          <w:p>
+            <w:pPr/>
+            <w:r>
+              <w:rPr>
+                <w:b w:val="1"/>
+                <w:bCs w:val="1"/>
+              </w:rPr>
+              <w:t xml:space="preserve">Inglés profesional (GM)</w:t>
+            </w:r>
+          </w:p>
+        </w:tc>
+        <w:tc>
+          <w:tcPr>
+            <w:tcW w:w="70" w:type="dxa"/>
+            <w:vAlign w:val="center"/>
+            <w:noWrap/>
+          </w:tcPr>
+          <w:p>
+            <w:pPr/>
+            <w:r>
+              <w:rPr>
+                <w:b w:val="1"/>
+                <w:bCs w:val="1"/>
+              </w:rPr>
+              <w:t xml:space="preserve">0156</w:t>
+            </w:r>
+          </w:p>
+        </w:tc>
+        <w:tc>
+          <w:tcPr>
+            <w:tcW w:w="150" w:type="dxa"/>
+            <w:noWrap/>
+          </w:tcPr>
+          <w:tbl>
+            <w:tblGrid>
+              <w:gridCol w:w="20" w:type="dxa"/>
+              <w:gridCol w:w="100" w:type="dxa"/>
+              <w:gridCol w:w="24" w:type="dxa"/>
+              <w:gridCol w:w="24" w:type="dxa"/>
+            </w:tblGrid>
+            <w:tblPr>
+              <w:jc w:val="center"/>
+              <w:tblW w:w="0" w:type="dxa"/>
+              <w:tblLayout w:type="autofit"/>
+              <w:tblCellMar>
+                <w:top w:w="0" w:type="dxa"/>
+                <w:left w:w="0" w:type="dxa"/>
+                <w:right w:w="0" w:type="dxa"/>
+                <w:bottom w:w="0" w:type="dxa"/>
+              </w:tblCellMar>
+              <w:tblBorders>
+                <w:top w:val="single" w:sz="0" w:color="green"/>
+                <w:left w:val="single" w:sz="0" w:color="green"/>
+                <w:right w:val="single" w:sz="0" w:color="green"/>
+                <w:bottom w:val="single" w:sz="0" w:color="green"/>
+                <w:insideH w:val="single" w:sz="0" w:color="green"/>
+                <w:insideV w:val="single" w:sz="0" w:color="green"/>
+              </w:tblBorders>
+            </w:tblPr>
+            <w:tr>
+              <w:trPr/>
+              <w:tc>
+                <w:tcPr>
+                  <w:tcW w:w="20" w:type="dxa"/>
+                  <w:noWrap/>
+                </w:tcPr>
+                <w:p>
+                  <w:pPr/>
+                  <w:r>
+                    <w:rPr>
+                      <w:b w:val="1"/>
+                      <w:bCs w:val="1"/>
+                    </w:rPr>
+                    <w:t xml:space="preserve">RA2</w:t>
+                  </w:r>
+                </w:p>
+              </w:tc>
+              <w:tc>
+                <w:tcPr>
+                  <w:tcW w:w="100" w:type="dxa"/>
+                  <w:noWrap/>
+                </w:tcPr>
+                <w:p>
+                  <w:pPr/>
+                  <w:r>
+                    <w:rPr>
+                      <w:sz w:val="12"/>
+                      <w:szCs w:val="12"/>
+                    </w:rPr>
+                    <w:t xml:space="preserve">Comprende información profesional contenida en textos escritos sencillos, analizando de forma comprensiva su contenido</w:t>
                   </w:r>
                 </w:p>
               </w:tc>
@@ -16703,7 +17670,7 @@
                 <w:sz w:val="16"/>
                 <w:szCs w:val="16"/>
               </w:rPr>
-              <w:t>No</w:t>
+              <w:t>["No","Si"]</w:t>
             </w:r>
             <w:r>
               <w:rPr>
@@ -16864,7 +17831,7 @@
                 <w:sz w:val="16"/>
                 <w:szCs w:val="16"/>
               </w:rPr>
-              <w:t>Adolfo Sanchez</w:t>
+              <w:t>Mariano Galán Morcillo</w:t>
             </w:r>
           </w:p>
           <w:p>

</xml_diff>